<commit_message>
Update 1. Đặc tả QUẢN LÝ THÔNG TIN HÀNG HÓA.docx
</commit_message>
<xml_diff>
--- a/02. Phân tích và thiết kế hệ thống/Activity Diagram/1. Đặc tả QUẢN LÝ THÔNG TIN HÀNG HÓA.docx
+++ b/02. Phân tích và thiết kế hệ thống/Activity Diagram/1. Đặc tả QUẢN LÝ THÔNG TIN HÀNG HÓA.docx
@@ -1047,8 +1047,6 @@
               </w:rPr>
               <w:t xml:space="preserve">Thông tin hàng hóa mới không được trùng với thông tin đã tồn tại </w:t>
             </w:r>
-            <w:bookmarkStart w:id="0" w:name="_GoBack"/>
-            <w:bookmarkEnd w:id="0"/>
           </w:p>
         </w:tc>
       </w:tr>
@@ -1149,10 +1147,10 @@
         </w:rPr>
         <w:lastRenderedPageBreak/>
         <w:drawing>
-          <wp:inline distT="0" distB="0" distL="0" distR="0" wp14:anchorId="598BC161" wp14:editId="6186803A">
-            <wp:extent cx="5580380" cy="7313773"/>
-            <wp:effectExtent l="0" t="0" r="1270" b="1905"/>
-            <wp:docPr id="6" name="Picture 6" descr="C:\Users\ACER\AppData\Local\Microsoft\Windows\INetCache\Content.MSO\2811FF13.tmp"/>
+          <wp:inline distT="0" distB="0" distL="0" distR="0" wp14:anchorId="21CA09EE" wp14:editId="60E8F26F">
+            <wp:extent cx="5580380" cy="7352030"/>
+            <wp:effectExtent l="0" t="0" r="1270" b="1270"/>
+            <wp:docPr id="7" name="Picture 7"/>
             <wp:cNvGraphicFramePr>
               <a:graphicFrameLocks xmlns:a="http://schemas.openxmlformats.org/drawingml/2006/main" noChangeAspect="1"/>
             </wp:cNvGraphicFramePr>
@@ -1160,36 +1158,29 @@
               <a:graphicData uri="http://schemas.openxmlformats.org/drawingml/2006/picture">
                 <pic:pic xmlns:pic="http://schemas.openxmlformats.org/drawingml/2006/picture">
                   <pic:nvPicPr>
-                    <pic:cNvPr id="0" name="Picture 11" descr="C:\Users\ACER\AppData\Local\Microsoft\Windows\INetCache\Content.MSO\2811FF13.tmp"/>
-                    <pic:cNvPicPr>
-                      <a:picLocks noChangeAspect="1" noChangeArrowheads="1"/>
-                    </pic:cNvPicPr>
+                    <pic:cNvPr id="7" name="Quản lý thông tin-Thêm.drawio.png"/>
+                    <pic:cNvPicPr/>
                   </pic:nvPicPr>
                   <pic:blipFill>
-                    <a:blip r:embed="rId6" cstate="print">
+                    <a:blip r:embed="rId6">
                       <a:extLst>
                         <a:ext uri="{28A0092B-C50C-407E-A947-70E740481C1C}">
                           <a14:useLocalDpi xmlns:a14="http://schemas.microsoft.com/office/drawing/2010/main" val="0"/>
                         </a:ext>
                       </a:extLst>
                     </a:blip>
-                    <a:srcRect/>
                     <a:stretch>
                       <a:fillRect/>
                     </a:stretch>
                   </pic:blipFill>
-                  <pic:spPr bwMode="auto">
+                  <pic:spPr>
                     <a:xfrm>
                       <a:off x="0" y="0"/>
-                      <a:ext cx="5580380" cy="7313773"/>
+                      <a:ext cx="5580380" cy="7352030"/>
                     </a:xfrm>
                     <a:prstGeom prst="rect">
                       <a:avLst/>
                     </a:prstGeom>
-                    <a:noFill/>
-                    <a:ln>
-                      <a:noFill/>
-                    </a:ln>
                   </pic:spPr>
                 </pic:pic>
               </a:graphicData>
@@ -2364,10 +2355,10 @@
         </w:rPr>
         <w:lastRenderedPageBreak/>
         <w:drawing>
-          <wp:inline distT="0" distB="0" distL="0" distR="0" wp14:anchorId="7FF210AD" wp14:editId="0476B45D">
-            <wp:extent cx="5580380" cy="8467218"/>
-            <wp:effectExtent l="0" t="0" r="1270" b="0"/>
-            <wp:docPr id="2" name="Picture 2" descr="C:\Users\ACER\AppData\Local\Microsoft\Windows\INetCache\Content.MSO\DC90A5B.tmp"/>
+          <wp:inline distT="0" distB="0" distL="0" distR="0" wp14:anchorId="50AC59F1" wp14:editId="42A37C2C">
+            <wp:extent cx="5580380" cy="8528685"/>
+            <wp:effectExtent l="0" t="0" r="1270" b="5715"/>
+            <wp:docPr id="8" name="Picture 8"/>
             <wp:cNvGraphicFramePr>
               <a:graphicFrameLocks xmlns:a="http://schemas.openxmlformats.org/drawingml/2006/main" noChangeAspect="1"/>
             </wp:cNvGraphicFramePr>
@@ -2375,36 +2366,29 @@
               <a:graphicData uri="http://schemas.openxmlformats.org/drawingml/2006/picture">
                 <pic:pic xmlns:pic="http://schemas.openxmlformats.org/drawingml/2006/picture">
                   <pic:nvPicPr>
-                    <pic:cNvPr id="0" name="Picture 3" descr="C:\Users\ACER\AppData\Local\Microsoft\Windows\INetCache\Content.MSO\DC90A5B.tmp"/>
-                    <pic:cNvPicPr>
-                      <a:picLocks noChangeAspect="1" noChangeArrowheads="1"/>
-                    </pic:cNvPicPr>
+                    <pic:cNvPr id="8" name="Quản lý thông tin-Sửa.drawio.png"/>
+                    <pic:cNvPicPr/>
                   </pic:nvPicPr>
                   <pic:blipFill>
-                    <a:blip r:embed="rId7" cstate="print">
+                    <a:blip r:embed="rId7">
                       <a:extLst>
                         <a:ext uri="{28A0092B-C50C-407E-A947-70E740481C1C}">
                           <a14:useLocalDpi xmlns:a14="http://schemas.microsoft.com/office/drawing/2010/main" val="0"/>
                         </a:ext>
                       </a:extLst>
                     </a:blip>
-                    <a:srcRect/>
                     <a:stretch>
                       <a:fillRect/>
                     </a:stretch>
                   </pic:blipFill>
-                  <pic:spPr bwMode="auto">
+                  <pic:spPr>
                     <a:xfrm>
                       <a:off x="0" y="0"/>
-                      <a:ext cx="5580380" cy="8467218"/>
+                      <a:ext cx="5580380" cy="8528685"/>
                     </a:xfrm>
                     <a:prstGeom prst="rect">
                       <a:avLst/>
                     </a:prstGeom>
-                    <a:noFill/>
-                    <a:ln>
-                      <a:noFill/>
-                    </a:ln>
                   </pic:spPr>
                 </pic:pic>
               </a:graphicData>
@@ -2433,7 +2417,6 @@
         <w:pStyle w:val="Heading2"/>
       </w:pPr>
       <w:r>
-        <w:lastRenderedPageBreak/>
         <w:t>Use case xóa thông tin hàng hóa</w:t>
       </w:r>
     </w:p>
@@ -3322,8 +3305,8 @@
               <w:spacing w:before="0" w:after="160" w:line="240" w:lineRule="auto"/>
               <w:ind w:left="360"/>
             </w:pPr>
-            <w:bookmarkStart w:id="1" w:name="_gjdgxs" w:colFirst="0" w:colLast="0"/>
-            <w:bookmarkEnd w:id="1"/>
+            <w:bookmarkStart w:id="0" w:name="_gjdgxs" w:colFirst="0" w:colLast="0"/>
+            <w:bookmarkEnd w:id="0"/>
             <w:r>
               <w:t>2a. Nếu không có kết quả cần tìm kiếm thì hiển thị “Không tìm thấy hàng hóa” và kết thúc</w:t>
             </w:r>
@@ -3533,6 +3516,7 @@
           <w:sz w:val="24"/>
           <w:szCs w:val="24"/>
         </w:rPr>
+        <w:lastRenderedPageBreak/>
         <w:t>Activity diagram</w:t>
       </w:r>
     </w:p>
@@ -3547,12 +3531,11 @@
           <w:noProof/>
           <w:color w:val="FF0000"/>
         </w:rPr>
-        <w:lastRenderedPageBreak/>
         <w:drawing>
-          <wp:inline distT="0" distB="0" distL="0" distR="0" wp14:anchorId="58F1FC78" wp14:editId="566F79A2">
-            <wp:extent cx="5580380" cy="8038721"/>
-            <wp:effectExtent l="0" t="0" r="0" b="0"/>
-            <wp:docPr id="3" name="Picture 3" descr="C:\Users\ACER\AppData\Local\Microsoft\Windows\INetCache\Content.MSO\CA71F021.tmp"/>
+          <wp:inline distT="0" distB="0" distL="0" distR="0" wp14:anchorId="7F1D0231" wp14:editId="753DAF36">
+            <wp:extent cx="5580380" cy="8094980"/>
+            <wp:effectExtent l="0" t="0" r="1270" b="1270"/>
+            <wp:docPr id="9" name="Picture 9"/>
             <wp:cNvGraphicFramePr>
               <a:graphicFrameLocks xmlns:a="http://schemas.openxmlformats.org/drawingml/2006/main" noChangeAspect="1"/>
             </wp:cNvGraphicFramePr>
@@ -3560,36 +3543,29 @@
               <a:graphicData uri="http://schemas.openxmlformats.org/drawingml/2006/picture">
                 <pic:pic xmlns:pic="http://schemas.openxmlformats.org/drawingml/2006/picture">
                   <pic:nvPicPr>
-                    <pic:cNvPr id="0" name="Picture 5" descr="C:\Users\ACER\AppData\Local\Microsoft\Windows\INetCache\Content.MSO\CA71F021.tmp"/>
-                    <pic:cNvPicPr>
-                      <a:picLocks noChangeAspect="1" noChangeArrowheads="1"/>
-                    </pic:cNvPicPr>
+                    <pic:cNvPr id="9" name="Quản lý thông tin-Xóa.drawio.png"/>
+                    <pic:cNvPicPr/>
                   </pic:nvPicPr>
                   <pic:blipFill>
-                    <a:blip r:embed="rId8" cstate="print">
+                    <a:blip r:embed="rId8">
                       <a:extLst>
                         <a:ext uri="{28A0092B-C50C-407E-A947-70E740481C1C}">
                           <a14:useLocalDpi xmlns:a14="http://schemas.microsoft.com/office/drawing/2010/main" val="0"/>
                         </a:ext>
                       </a:extLst>
                     </a:blip>
-                    <a:srcRect/>
                     <a:stretch>
                       <a:fillRect/>
                     </a:stretch>
                   </pic:blipFill>
-                  <pic:spPr bwMode="auto">
+                  <pic:spPr>
                     <a:xfrm>
                       <a:off x="0" y="0"/>
-                      <a:ext cx="5580380" cy="8038721"/>
+                      <a:ext cx="5580380" cy="8094980"/>
                     </a:xfrm>
                     <a:prstGeom prst="rect">
                       <a:avLst/>
                     </a:prstGeom>
-                    <a:noFill/>
-                    <a:ln>
-                      <a:noFill/>
-                    </a:ln>
                   </pic:spPr>
                 </pic:pic>
               </a:graphicData>
@@ -4612,10 +4588,10 @@
           <w:color w:val="FF0000"/>
         </w:rPr>
         <w:drawing>
-          <wp:inline distT="0" distB="0" distL="0" distR="0" wp14:anchorId="0D9A273A" wp14:editId="6DDF9AB5">
-            <wp:extent cx="5580380" cy="5073764"/>
-            <wp:effectExtent l="0" t="0" r="1270" b="0"/>
-            <wp:docPr id="4" name="Picture 4" descr="C:\Users\ACER\AppData\Local\Microsoft\Windows\INetCache\Content.MSO\15D4C7D7.tmp"/>
+          <wp:inline distT="0" distB="0" distL="0" distR="0" wp14:anchorId="312D1BD1" wp14:editId="2E72C8A3">
+            <wp:extent cx="5580380" cy="5061585"/>
+            <wp:effectExtent l="0" t="0" r="1270" b="5715"/>
+            <wp:docPr id="10" name="Picture 10"/>
             <wp:cNvGraphicFramePr>
               <a:graphicFrameLocks xmlns:a="http://schemas.openxmlformats.org/drawingml/2006/main" noChangeAspect="1"/>
             </wp:cNvGraphicFramePr>
@@ -4623,36 +4599,29 @@
               <a:graphicData uri="http://schemas.openxmlformats.org/drawingml/2006/picture">
                 <pic:pic xmlns:pic="http://schemas.openxmlformats.org/drawingml/2006/picture">
                   <pic:nvPicPr>
-                    <pic:cNvPr id="0" name="Picture 7" descr="C:\Users\ACER\AppData\Local\Microsoft\Windows\INetCache\Content.MSO\15D4C7D7.tmp"/>
-                    <pic:cNvPicPr>
-                      <a:picLocks noChangeAspect="1" noChangeArrowheads="1"/>
-                    </pic:cNvPicPr>
+                    <pic:cNvPr id="10" name="Quản lý thông tin-Tìm kiếm.drawio.png"/>
+                    <pic:cNvPicPr/>
                   </pic:nvPicPr>
                   <pic:blipFill>
-                    <a:blip r:embed="rId9" cstate="print">
+                    <a:blip r:embed="rId9">
                       <a:extLst>
                         <a:ext uri="{28A0092B-C50C-407E-A947-70E740481C1C}">
                           <a14:useLocalDpi xmlns:a14="http://schemas.microsoft.com/office/drawing/2010/main" val="0"/>
                         </a:ext>
                       </a:extLst>
                     </a:blip>
-                    <a:srcRect/>
                     <a:stretch>
                       <a:fillRect/>
                     </a:stretch>
                   </pic:blipFill>
-                  <pic:spPr bwMode="auto">
+                  <pic:spPr>
                     <a:xfrm>
                       <a:off x="0" y="0"/>
-                      <a:ext cx="5580380" cy="5073764"/>
+                      <a:ext cx="5580380" cy="5061585"/>
                     </a:xfrm>
                     <a:prstGeom prst="rect">
                       <a:avLst/>
                     </a:prstGeom>
-                    <a:noFill/>
-                    <a:ln>
-                      <a:noFill/>
-                    </a:ln>
                   </pic:spPr>
                 </pic:pic>
               </a:graphicData>
@@ -5608,16 +5577,17 @@
           <w:color w:val="FF0000"/>
         </w:rPr>
       </w:pPr>
+      <w:bookmarkStart w:id="1" w:name="_GoBack"/>
       <w:r>
         <w:rPr>
           <w:noProof/>
           <w:color w:val="FF0000"/>
         </w:rPr>
         <w:drawing>
-          <wp:inline distT="0" distB="0" distL="0" distR="0" wp14:anchorId="363F0C43" wp14:editId="2BC63F95">
-            <wp:extent cx="5580380" cy="2920644"/>
-            <wp:effectExtent l="0" t="0" r="0" b="0"/>
-            <wp:docPr id="5" name="Picture 5" descr="C:\Users\ACER\AppData\Local\Microsoft\Windows\INetCache\Content.MSO\E96A96FD.tmp"/>
+          <wp:inline distT="0" distB="0" distL="0" distR="0" wp14:anchorId="183BBC3E" wp14:editId="237E93B9">
+            <wp:extent cx="5580380" cy="2858135"/>
+            <wp:effectExtent l="0" t="0" r="1270" b="0"/>
+            <wp:docPr id="11" name="Picture 11"/>
             <wp:cNvGraphicFramePr>
               <a:graphicFrameLocks xmlns:a="http://schemas.openxmlformats.org/drawingml/2006/main" noChangeAspect="1"/>
             </wp:cNvGraphicFramePr>
@@ -5625,36 +5595,29 @@
               <a:graphicData uri="http://schemas.openxmlformats.org/drawingml/2006/picture">
                 <pic:pic xmlns:pic="http://schemas.openxmlformats.org/drawingml/2006/picture">
                   <pic:nvPicPr>
-                    <pic:cNvPr id="0" name="Picture 9" descr="C:\Users\ACER\AppData\Local\Microsoft\Windows\INetCache\Content.MSO\E96A96FD.tmp"/>
-                    <pic:cNvPicPr>
-                      <a:picLocks noChangeAspect="1" noChangeArrowheads="1"/>
-                    </pic:cNvPicPr>
+                    <pic:cNvPr id="11" name="Quản lý thông tin-Nhắc nhở hạn sử dụng.drawio.png"/>
+                    <pic:cNvPicPr/>
                   </pic:nvPicPr>
                   <pic:blipFill>
-                    <a:blip r:embed="rId10" cstate="print">
+                    <a:blip r:embed="rId10">
                       <a:extLst>
                         <a:ext uri="{28A0092B-C50C-407E-A947-70E740481C1C}">
                           <a14:useLocalDpi xmlns:a14="http://schemas.microsoft.com/office/drawing/2010/main" val="0"/>
                         </a:ext>
                       </a:extLst>
                     </a:blip>
-                    <a:srcRect/>
                     <a:stretch>
                       <a:fillRect/>
                     </a:stretch>
                   </pic:blipFill>
-                  <pic:spPr bwMode="auto">
+                  <pic:spPr>
                     <a:xfrm>
                       <a:off x="0" y="0"/>
-                      <a:ext cx="5580380" cy="2920644"/>
+                      <a:ext cx="5580380" cy="2858135"/>
                     </a:xfrm>
                     <a:prstGeom prst="rect">
                       <a:avLst/>
                     </a:prstGeom>
-                    <a:noFill/>
-                    <a:ln>
-                      <a:noFill/>
-                    </a:ln>
                   </pic:spPr>
                 </pic:pic>
               </a:graphicData>
@@ -5662,6 +5625,7 @@
           </wp:inline>
         </w:drawing>
       </w:r>
+      <w:bookmarkEnd w:id="1"/>
     </w:p>
     <w:sectPr>
       <w:pgSz w:w="11907" w:h="16840"/>
@@ -7290,6 +7254,7 @@
     <w:lsdException w:name="HTML Sample" w:semiHidden="1" w:unhideWhenUsed="1"/>
     <w:lsdException w:name="HTML Typewriter" w:semiHidden="1" w:unhideWhenUsed="1"/>
     <w:lsdException w:name="HTML Variable" w:semiHidden="1" w:unhideWhenUsed="1"/>
+    <w:lsdException w:name="Normal Table" w:semiHidden="1" w:unhideWhenUsed="1"/>
     <w:lsdException w:name="annotation subject" w:semiHidden="1" w:unhideWhenUsed="1"/>
     <w:lsdException w:name="No List" w:semiHidden="1" w:unhideWhenUsed="1"/>
     <w:lsdException w:name="Outline List 1" w:semiHidden="1" w:unhideWhenUsed="1"/>
@@ -7336,8 +7301,10 @@
     <w:lsdException w:name="Table Subtle 2" w:semiHidden="1" w:unhideWhenUsed="1"/>
     <w:lsdException w:name="Table Web 1" w:semiHidden="1" w:unhideWhenUsed="1"/>
     <w:lsdException w:name="Table Web 2" w:semiHidden="1" w:unhideWhenUsed="1"/>
+    <w:lsdException w:name="Table Web 3" w:semiHidden="1" w:unhideWhenUsed="1"/>
     <w:lsdException w:name="Balloon Text" w:semiHidden="1" w:unhideWhenUsed="1"/>
     <w:lsdException w:name="Table Grid" w:uiPriority="39"/>
+    <w:lsdException w:name="Table Theme" w:semiHidden="1" w:unhideWhenUsed="1"/>
     <w:lsdException w:name="Placeholder Text" w:semiHidden="1"/>
     <w:lsdException w:name="No Spacing" w:uiPriority="1" w:qFormat="1"/>
     <w:lsdException w:name="Light Shading" w:uiPriority="60"/>

</xml_diff>